<commit_message>
Update 2.Información Facilitada por el Fabricante_GalucoTech.docx
</commit_message>
<xml_diff>
--- a/Cert/2.Información Facilitada por el Fabricante_GalucoTech.docx
+++ b/Cert/2.Información Facilitada por el Fabricante_GalucoTech.docx
@@ -6735,11 +6735,9 @@
       <w:r>
         <w:t xml:space="preserve">los documentos de </w:t>
       </w:r>
-      <w:proofErr w:type="spellStart"/>
-      <w:r>
-        <w:t>MatLab</w:t>
-      </w:r>
-      <w:proofErr w:type="spellEnd"/>
+      <w:r>
+        <w:t>MATLAB</w:t>
+      </w:r>
       <w:r>
         <w:t xml:space="preserve"> necesarios</w:t>
       </w:r>
@@ -6787,15 +6785,7 @@
         <w:ind w:left="-15" w:right="0" w:firstLine="0"/>
       </w:pPr>
       <w:r>
-        <w:t xml:space="preserve">El punto 10.4.5 dictamina el etiquetado cuando los productos o partes de </w:t>
-      </w:r>
-      <w:proofErr w:type="gramStart"/>
-      <w:r>
-        <w:t>los mismos</w:t>
-      </w:r>
-      <w:proofErr w:type="gramEnd"/>
-      <w:r>
-        <w:t xml:space="preserve"> o los materiales utilizados en ellos a que se refiere la sección 10.4.1 contengan sustancias mencionadas en las letras a) o b) de dicha sección en una concentración superior al 0,1 % en peso/peso (p/p), la presencia de dichas sustancias irá etiquetada en el propio producto y/o en el embalaje unitario o, en su caso, en el embalaje de venta, con la lista de dichas sustancias. Cuando </w:t>
+        <w:t xml:space="preserve">El punto 10.4.5 dictamina el etiquetado cuando los productos o partes de los mismos o los materiales utilizados en ellos a que se refiere la sección 10.4.1 contengan sustancias mencionadas en las letras a) o b) de dicha sección en una concentración superior al 0,1 % en peso/peso (p/p), la presencia de dichas sustancias irá etiquetada en el propio producto y/o en el embalaje unitario o, en su caso, en el embalaje de venta, con la lista de dichas sustancias. Cuando </w:t>
       </w:r>
     </w:p>
     <w:p>
@@ -8114,18 +8104,13 @@
       <w:bookmarkStart w:id="72" w:name="_Toc167697723"/>
       <w:r>
         <w:lastRenderedPageBreak/>
-        <w:t xml:space="preserve">Una indicación inequívoca de la fecha límite para la utilización o implantación del producto con seguridad, expresada al menos en términos de año y mes, </w:t>
-      </w:r>
-      <w:proofErr w:type="gramStart"/>
-      <w:r>
-        <w:t xml:space="preserve">y  </w:t>
+        <w:t xml:space="preserve">Una indicación inequívoca de la fecha límite para la utilización o implantación del producto con seguridad, expresada al menos en términos de año y mes, y  </w:t>
       </w:r>
       <w:r>
         <w:t>día</w:t>
       </w:r>
       <w:bookmarkEnd w:id="71"/>
       <w:bookmarkEnd w:id="72"/>
-      <w:proofErr w:type="gramEnd"/>
     </w:p>
     <w:p>
       <w:r>
@@ -9304,7 +9289,26 @@
         <w:t xml:space="preserve">  </w:t>
       </w:r>
     </w:p>
-    <w:p/>
+    <w:p>
+      <w:r>
+        <w:t>El producto opera como una solución integral para el análisis y la detección temprana de glaucoma en imágenes oftalmológicas. Su funcionamiento se basa en la aplicación de técnicas avanzadas de procesamiento de imágenes y aprendizaje automático para proporcionar una evaluación precisa y eficiente de las imágenes capturadas.</w:t>
+      </w:r>
+    </w:p>
+    <w:p>
+      <w:r>
+        <w:t>En términos generales, el producto recibe como entrada imágenes oftalmológicas y pasa por una serie de etapas para su análisis. En primer lugar, evalúa la calidad de las imágenes, identificando aquellas que son óptimas para el análisis posterior. Luego, selecciona las áreas relevantes de interés en las imágenes y las segmenta para un análisis más detallado del disco y la copa óptica.</w:t>
+      </w:r>
+    </w:p>
+    <w:p>
+      <w:r>
+        <w:t>Una vez identificadas las áreas de interés, el producto extrae una serie de características morfológicas y de textura clave de las imágenes. Estas características se utilizan como entrada para un modelo de aprendizaje automático previamente entrenado, que evalúa la presencia de glaucoma en las imágenes analizadas.</w:t>
+      </w:r>
+    </w:p>
+    <w:p>
+      <w:r>
+        <w:t>Finalmente, el producto proporciona resultados precisos y detallados sobre la presencia de glaucoma en las imágenes, lo que permite a los profesionales de la salud tomar decisiones informadas sobre el diagnóstico y el tratamiento de la enfermedad.</w:t>
+      </w:r>
+    </w:p>
     <w:p>
       <w:pPr>
         <w:pStyle w:val="Ttulo4"/>
@@ -9399,6 +9403,7 @@
     </w:p>
     <w:p>
       <w:r>
+        <w:lastRenderedPageBreak/>
         <w:t xml:space="preserve">En el caso de ser un falso positivo, </w:t>
       </w:r>
       <w:r>
@@ -9449,7 +9454,59 @@
         <w:t xml:space="preserve">  </w:t>
       </w:r>
     </w:p>
-    <w:p/>
+    <w:p>
+      <w:r>
+        <w:t>Las especificaciones necesarias para utilizar el producto de forma adecuada incluyen:</w:t>
+      </w:r>
+    </w:p>
+    <w:p>
+      <w:pPr>
+        <w:pStyle w:val="Prrafodelista"/>
+        <w:numPr>
+          <w:ilvl w:val="0"/>
+          <w:numId w:val="32"/>
+        </w:numPr>
+      </w:pPr>
+      <w:r>
+        <w:t>V</w:t>
+      </w:r>
+      <w:r>
+        <w:t>erificar que su sistema cumpla con los requisitos mínimos de hardware y software para ejecutar el producto de manera óptima.</w:t>
+      </w:r>
+    </w:p>
+    <w:p>
+      <w:pPr>
+        <w:pStyle w:val="Prrafodelista"/>
+        <w:numPr>
+          <w:ilvl w:val="0"/>
+          <w:numId w:val="32"/>
+        </w:numPr>
+      </w:pPr>
+      <w:r>
+        <w:t>Se debe proporcionar imágenes oftalmológicas de alta calidad como entrada al producto. Estas imágenes deben cumplir con ciertos estándares de resolución y formato para garantizar resultados precisos en el análisis.</w:t>
+      </w:r>
+    </w:p>
+    <w:p>
+      <w:pPr>
+        <w:pStyle w:val="Prrafodelista"/>
+        <w:numPr>
+          <w:ilvl w:val="0"/>
+          <w:numId w:val="32"/>
+        </w:numPr>
+      </w:pPr>
+      <w:r>
+        <w:t>D</w:t>
+      </w:r>
+      <w:r>
+        <w:t xml:space="preserve">ebe ser consciente </w:t>
+      </w:r>
+      <w:r>
+        <w:t xml:space="preserve">que el grado de precisión de la detección llega a un máximo del 70%. Es por ello que debe comprender </w:t>
+      </w:r>
+      <w:r>
+        <w:t>limitaciones del producto y la necesidad de confirmación adicional por parte de un profesional de la salud.</w:t>
+      </w:r>
+    </w:p>
     <w:p>
       <w:pPr>
         <w:pStyle w:val="Ttulo4"/>
@@ -9478,15 +9535,7 @@
         <w:t xml:space="preserve">en la primera instalación o en el caso de haber una actualización del </w:t>
       </w:r>
       <w:r>
-        <w:t xml:space="preserve">software. En este se comprobará la instalación y se hará </w:t>
-      </w:r>
-      <w:proofErr w:type="gramStart"/>
-      <w:r>
-        <w:t>un test</w:t>
-      </w:r>
-      <w:proofErr w:type="gramEnd"/>
-      <w:r>
-        <w:t xml:space="preserve"> con imágenes cuyo diagnóstico se sabe para ver que esté todo correcto.</w:t>
+        <w:t>software. En este se comprobará la instalación y se hará un test con imágenes cuyo diagnóstico se sabe para ver que esté todo correcto.</w:t>
       </w:r>
     </w:p>
     <w:p>
@@ -9866,7 +9915,6 @@
       <w:bookmarkStart w:id="106" w:name="_Toc165885883"/>
       <w:bookmarkStart w:id="107" w:name="_Toc167697739"/>
       <w:r>
-        <w:lastRenderedPageBreak/>
         <w:t xml:space="preserve">Si el producto es reutilizable, información sobre los procedimientos apropiados que permitan su reutilización, incluida la limpieza, desinfección, embalaje y, en su caso, el método validado de </w:t>
       </w:r>
       <w:proofErr w:type="spellStart"/>
@@ -9924,6 +9972,7 @@
       <w:bookmarkStart w:id="108" w:name="_Toc165885884"/>
       <w:bookmarkStart w:id="109" w:name="_Toc167697740"/>
       <w:r>
+        <w:lastRenderedPageBreak/>
         <w:t>La advertencia, si procede, de que un producto sólo podrá ser utilizado de nuevo en caso de que haya sido acondicionado nuevamente bajo la responsabilidad del fabricante para cumplir los requisitos generales de seguridad y funcionamiento;</w:t>
       </w:r>
       <w:bookmarkEnd w:id="108"/>
@@ -10176,11 +10225,7 @@
         <w:t xml:space="preserve"> para</w:t>
       </w:r>
       <w:r>
-        <w:t xml:space="preserve"> </w:t>
-      </w:r>
-      <w:r>
-        <w:lastRenderedPageBreak/>
-        <w:t xml:space="preserve">el análisis de estas, ya que </w:t>
+        <w:t xml:space="preserve"> el análisis de estas, ya que </w:t>
       </w:r>
       <w:r>
         <w:t xml:space="preserve">un mal contraste o </w:t>
@@ -10289,6 +10334,7 @@
       <w:bookmarkStart w:id="116" w:name="_Toc165885888"/>
       <w:bookmarkStart w:id="117" w:name="_Toc167697744"/>
       <w:r>
+        <w:lastRenderedPageBreak/>
         <w:t>Información que permita al usuario y/o al paciente estar informado sobre las advertencias, precauciones, contraindicaciones, medidas a adoptar y limitaciones de uso del producto. Tal información permitirá al usuario informar, si procede, al paciente sobre las advertencias, precauciones, contraindicaciones, medidas que deban adoptarse y limitaciones de uso del producto. La información incluirá, en su caso:</w:t>
       </w:r>
       <w:bookmarkEnd w:id="116"/>
@@ -10323,29 +10369,13 @@
         <w:t xml:space="preserve">los </w:t>
       </w:r>
       <w:r>
-        <w:t xml:space="preserve">resultados </w:t>
-      </w:r>
-      <w:proofErr w:type="gramStart"/>
-      <w:r>
-        <w:t>del mismo</w:t>
-      </w:r>
-      <w:proofErr w:type="gramEnd"/>
-      <w:r>
-        <w:t xml:space="preserve"> han de ser desestimados de manera inmediata hasta que este sea revisado por el fabricante. Ya que puede darse el caso de pacientes a los que se les </w:t>
+        <w:t xml:space="preserve">resultados del mismo han de ser desestimados de manera inmediata hasta que este sea revisado por el fabricante. Ya que puede darse el caso de pacientes a los que se les </w:t>
       </w:r>
       <w:r>
         <w:t>dé</w:t>
       </w:r>
       <w:r>
-        <w:t xml:space="preserve"> un falso negativo y que sean asintomáticos (que son la mayoría de </w:t>
-      </w:r>
-      <w:proofErr w:type="gramStart"/>
-      <w:r>
-        <w:t>casos</w:t>
-      </w:r>
-      <w:proofErr w:type="gramEnd"/>
-      <w:r>
-        <w:t>)</w:t>
+        <w:t xml:space="preserve"> un falso negativo y que sean asintomáticos (que son la mayoría de casos)</w:t>
       </w:r>
       <w:r>
         <w:t xml:space="preserve"> por lo que </w:t>
@@ -10412,7 +10442,6 @@
     </w:p>
     <w:p>
       <w:r>
-        <w:lastRenderedPageBreak/>
         <w:t xml:space="preserve">En el caso de que </w:t>
       </w:r>
       <w:r>
@@ -10489,6 +10518,7 @@
           <w:b/>
           <w:bCs/>
         </w:rPr>
+        <w:lastRenderedPageBreak/>
         <w:t>— precauciones relacionadas con los materiales incorporados al producto que contengan o se compongan de sustancias CMR o alteradores e</w:t>
       </w:r>
     </w:p>
@@ -10764,7 +10794,6 @@
         <w:rPr>
           <w:b/>
         </w:rPr>
-        <w:lastRenderedPageBreak/>
         <w:t xml:space="preserve">— peligros físicos, tales como objetos cortantes; </w:t>
       </w:r>
     </w:p>
@@ -10892,6 +10921,7 @@
       <w:bookmarkStart w:id="124" w:name="_Toc165885892"/>
       <w:bookmarkStart w:id="125" w:name="_Toc167697748"/>
       <w:r>
+        <w:lastRenderedPageBreak/>
         <w:t>En relación con los productos destinados a su uso por profanos, las circunstancias en las que el usuario debe consultar a un profesional de la salud;</w:t>
       </w:r>
       <w:bookmarkEnd w:id="124"/>
@@ -18473,6 +18503,15 @@
 </file>
 
 <file path=customXml/item1.xml><?xml version="1.0" encoding="utf-8"?>
+<?mso-contentType ?>
+<FormTemplates xmlns="http://schemas.microsoft.com/sharepoint/v3/contenttype/forms">
+  <Display>DocumentLibraryForm</Display>
+  <Edit>DocumentLibraryForm</Edit>
+  <New>DocumentLibraryForm</New>
+</FormTemplates>
+</file>
+
+<file path=customXml/item2.xml><?xml version="1.0" encoding="utf-8"?>
 <ct:contentTypeSchema xmlns:ct="http://schemas.microsoft.com/office/2006/metadata/contentType" xmlns:ma="http://schemas.microsoft.com/office/2006/metadata/properties/metaAttributes" ct:_="" ma:_="" ma:contentTypeName="Documento" ma:contentTypeID="0x0101004CFD171F51FA73478CA9FE425E910C9D" ma:contentTypeVersion="13" ma:contentTypeDescription="Crear nuevo documento." ma:contentTypeScope="" ma:versionID="65efb9c71fa12a42015e1712bef1605a">
   <xsd:schema xmlns:xsd="http://www.w3.org/2001/XMLSchema" xmlns:xs="http://www.w3.org/2001/XMLSchema" xmlns:p="http://schemas.microsoft.com/office/2006/metadata/properties" xmlns:ns3="a60bd0ed-6c94-4ccf-b866-c76c7887cd60" xmlns:ns4="97b8de9a-07de-4d8c-840a-97ec8fb03718" targetNamespace="http://schemas.microsoft.com/office/2006/metadata/properties" ma:root="true" ma:fieldsID="f8c8a9d5849dce9e7dd468bec265966d" ns3:_="" ns4:_="">
     <xsd:import namespace="a60bd0ed-6c94-4ccf-b866-c76c7887cd60"/>
@@ -18693,16 +18732,11 @@
 </ct:contentTypeSchema>
 </file>
 
-<file path=customXml/item2.xml><?xml version="1.0" encoding="utf-8"?>
-<?mso-contentType ?>
-<FormTemplates xmlns="http://schemas.microsoft.com/sharepoint/v3/contenttype/forms">
-  <Display>DocumentLibraryForm</Display>
-  <Edit>DocumentLibraryForm</Edit>
-  <New>DocumentLibraryForm</New>
-</FormTemplates>
+<file path=customXml/item3.xml><?xml version="1.0" encoding="utf-8"?>
+<b:Sources xmlns:b="http://schemas.openxmlformats.org/officeDocument/2006/bibliography" xmlns="http://schemas.openxmlformats.org/officeDocument/2006/bibliography" SelectedStyle="\APASixthEditionOfficeOnline.xsl" StyleName="APA" Version="6"/>
 </file>
 
-<file path=customXml/item3.xml><?xml version="1.0" encoding="utf-8"?>
+<file path=customXml/item4.xml><?xml version="1.0" encoding="utf-8"?>
 <p:properties xmlns:p="http://schemas.microsoft.com/office/2006/metadata/properties" xmlns:xsi="http://www.w3.org/2001/XMLSchema-instance" xmlns:pc="http://schemas.microsoft.com/office/infopath/2007/PartnerControls">
   <documentManagement>
     <_activity xmlns="a60bd0ed-6c94-4ccf-b866-c76c7887cd60" xsi:nil="true"/>
@@ -18710,11 +18744,15 @@
 </p:properties>
 </file>
 
-<file path=customXml/item4.xml><?xml version="1.0" encoding="utf-8"?>
-<b:Sources xmlns:b="http://schemas.openxmlformats.org/officeDocument/2006/bibliography" xmlns="http://schemas.openxmlformats.org/officeDocument/2006/bibliography" SelectedStyle="\APASixthEditionOfficeOnline.xsl" StyleName="APA" Version="6"/>
+<file path=customXml/itemProps1.xml><?xml version="1.0" encoding="utf-8"?>
+<ds:datastoreItem xmlns:ds="http://schemas.openxmlformats.org/officeDocument/2006/customXml" ds:itemID="{C0BA770C-08F8-4AA7-95B5-D630D4703C7D}">
+  <ds:schemaRefs>
+    <ds:schemaRef ds:uri="http://schemas.microsoft.com/sharepoint/v3/contenttype/forms"/>
+  </ds:schemaRefs>
+</ds:datastoreItem>
 </file>
 
-<file path=customXml/itemProps1.xml><?xml version="1.0" encoding="utf-8"?>
+<file path=customXml/itemProps2.xml><?xml version="1.0" encoding="utf-8"?>
 <ds:datastoreItem xmlns:ds="http://schemas.openxmlformats.org/officeDocument/2006/customXml" ds:itemID="{2BBD2B24-53C2-4EC6-926E-C40EE8ADE354}">
   <ds:schemaRefs>
     <ds:schemaRef ds:uri="http://schemas.microsoft.com/office/2006/metadata/contentType"/>
@@ -18733,15 +18771,15 @@
 </ds:datastoreItem>
 </file>
 
-<file path=customXml/itemProps2.xml><?xml version="1.0" encoding="utf-8"?>
-<ds:datastoreItem xmlns:ds="http://schemas.openxmlformats.org/officeDocument/2006/customXml" ds:itemID="{C0BA770C-08F8-4AA7-95B5-D630D4703C7D}">
+<file path=customXml/itemProps3.xml><?xml version="1.0" encoding="utf-8"?>
+<ds:datastoreItem xmlns:ds="http://schemas.openxmlformats.org/officeDocument/2006/customXml" ds:itemID="{1CFCDEE0-8F55-4773-A486-491BCC821E1D}">
   <ds:schemaRefs>
-    <ds:schemaRef ds:uri="http://schemas.microsoft.com/sharepoint/v3/contenttype/forms"/>
+    <ds:schemaRef ds:uri="http://schemas.openxmlformats.org/officeDocument/2006/bibliography"/>
   </ds:schemaRefs>
 </ds:datastoreItem>
 </file>
 
-<file path=customXml/itemProps3.xml><?xml version="1.0" encoding="utf-8"?>
+<file path=customXml/itemProps4.xml><?xml version="1.0" encoding="utf-8"?>
 <ds:datastoreItem xmlns:ds="http://schemas.openxmlformats.org/officeDocument/2006/customXml" ds:itemID="{A6B6D36F-4EDA-44FB-BD5D-C44A90F465C6}">
   <ds:schemaRefs>
     <ds:schemaRef ds:uri="http://schemas.microsoft.com/office/2006/metadata/properties"/>
@@ -18749,12 +18787,4 @@
     <ds:schemaRef ds:uri="a60bd0ed-6c94-4ccf-b866-c76c7887cd60"/>
   </ds:schemaRefs>
 </ds:datastoreItem>
-</file>
-
-<file path=customXml/itemProps4.xml><?xml version="1.0" encoding="utf-8"?>
-<ds:datastoreItem xmlns:ds="http://schemas.openxmlformats.org/officeDocument/2006/customXml" ds:itemID="{1CFCDEE0-8F55-4773-A486-491BCC821E1D}">
-  <ds:schemaRefs>
-    <ds:schemaRef ds:uri="http://schemas.openxmlformats.org/officeDocument/2006/bibliography"/>
-  </ds:schemaRefs>
-</ds:datastoreItem>
 </file>
</xml_diff>